<commit_message>
Added specs + Materialenlijst
</commit_message>
<xml_diff>
--- a/Documenten/W1.5/Taakverdeling.docx
+++ b/Documenten/W1.5/Taakverdeling.docx
@@ -48,10 +48,39 @@
                 <w:noProof w:val="0"/>
                 <w:sz w:val="18"/>
                 <w:szCs w:val="18"/>
-                <w:lang w:eastAsia="nl-NL"/>
-              </w:rPr>
-            </w:pPr>
-            <w:r>
+                <w:highlight w:val="green"/>
+                <w:lang w:eastAsia="nl-NL"/>
+              </w:rPr>
+            </w:pPr>
+            <w:r>
+              <w:rPr>
+                <w:rFonts w:ascii="Segoe UI" w:eastAsia="Times New Roman" w:hAnsi="Segoe UI" w:cs="Segoe UI"/>
+                <w:noProof w:val="0"/>
+                <w:color w:val="363636"/>
+                <w:sz w:val="18"/>
+                <w:szCs w:val="18"/>
+                <w:highlight w:val="green"/>
+                <w:shd w:val="clear" w:color="auto" w:fill="DFE3E8"/>
+                <w:lang w:eastAsia="nl-NL"/>
+              </w:rPr>
+              <w:t>Taaknaam</w:t>
+            </w:r>
+          </w:p>
+        </w:tc>
+        <w:tc>
+          <w:tcPr>
+            <w:tcW w:w="4319" w:type="dxa"/>
+            <w:tcBorders>
+              <w:top w:val="single" w:sz="4" w:space="0" w:color="B1BBCC"/>
+              <w:left w:val="single" w:sz="4" w:space="0" w:color="B1BBCC"/>
+              <w:bottom w:val="single" w:sz="4" w:space="0" w:color="B1BBCC"/>
+              <w:right w:val="single" w:sz="4" w:space="0" w:color="B1BBCC"/>
+            </w:tcBorders>
+            <w:shd w:val="clear" w:color="auto" w:fill="DFE3E8"/>
+          </w:tcPr>
+          <w:p>
+            <w:pPr>
+              <w:spacing w:after="0" w:line="240" w:lineRule="auto"/>
               <w:rPr>
                 <w:rFonts w:ascii="Segoe UI" w:eastAsia="Times New Roman" w:hAnsi="Segoe UI" w:cs="Segoe UI"/>
                 <w:noProof w:val="0"/>
@@ -61,45 +90,91 @@
                 <w:shd w:val="clear" w:color="auto" w:fill="DFE3E8"/>
                 <w:lang w:eastAsia="nl-NL"/>
               </w:rPr>
-              <w:t>Taaknaam</w:t>
-            </w:r>
-          </w:p>
-        </w:tc>
-        <w:tc>
-          <w:tcPr>
-            <w:tcW w:w="4319" w:type="dxa"/>
-            <w:tcBorders>
-              <w:top w:val="single" w:sz="4" w:space="0" w:color="B1BBCC"/>
-              <w:left w:val="single" w:sz="4" w:space="0" w:color="B1BBCC"/>
-              <w:bottom w:val="single" w:sz="4" w:space="0" w:color="B1BBCC"/>
-              <w:right w:val="single" w:sz="4" w:space="0" w:color="B1BBCC"/>
-            </w:tcBorders>
-            <w:shd w:val="clear" w:color="auto" w:fill="DFE3E8"/>
-          </w:tcPr>
-          <w:p>
-            <w:pPr>
-              <w:spacing w:after="0" w:line="240" w:lineRule="auto"/>
+            </w:pPr>
+            <w:r>
               <w:rPr>
                 <w:rFonts w:ascii="Segoe UI" w:eastAsia="Times New Roman" w:hAnsi="Segoe UI" w:cs="Segoe UI"/>
                 <w:noProof w:val="0"/>
                 <w:color w:val="363636"/>
                 <w:sz w:val="18"/>
                 <w:szCs w:val="18"/>
+                <w:highlight w:val="green"/>
                 <w:shd w:val="clear" w:color="auto" w:fill="DFE3E8"/>
                 <w:lang w:eastAsia="nl-NL"/>
               </w:rPr>
-            </w:pPr>
-            <w:r>
-              <w:rPr>
-                <w:rFonts w:ascii="Segoe UI" w:eastAsia="Times New Roman" w:hAnsi="Segoe UI" w:cs="Segoe UI"/>
-                <w:noProof w:val="0"/>
-                <w:color w:val="363636"/>
-                <w:sz w:val="18"/>
-                <w:szCs w:val="18"/>
-                <w:shd w:val="clear" w:color="auto" w:fill="DFE3E8"/>
-                <w:lang w:eastAsia="nl-NL"/>
-              </w:rPr>
               <w:t>Persoon</w:t>
+            </w:r>
+          </w:p>
+        </w:tc>
+      </w:tr>
+      <w:tr>
+        <w:trPr>
+          <w:trHeight w:val="614"/>
+        </w:trPr>
+        <w:tc>
+          <w:tcPr>
+            <w:tcW w:w="4319" w:type="dxa"/>
+            <w:tcBorders>
+              <w:top w:val="single" w:sz="4" w:space="0" w:color="B1BBCC"/>
+              <w:left w:val="single" w:sz="4" w:space="0" w:color="B1BBCC"/>
+              <w:bottom w:val="single" w:sz="4" w:space="0" w:color="B1BBCC"/>
+              <w:right w:val="single" w:sz="4" w:space="0" w:color="B1BBCC"/>
+            </w:tcBorders>
+            <w:shd w:val="clear" w:color="auto" w:fill="FFFFFF"/>
+            <w:vAlign w:val="center"/>
+            <w:hideMark/>
+          </w:tcPr>
+          <w:p>
+            <w:pPr>
+              <w:spacing w:after="0" w:line="240" w:lineRule="auto"/>
+              <w:rPr>
+                <w:rFonts w:ascii="Calibri" w:eastAsia="Times New Roman" w:hAnsi="Calibri" w:cs="Calibri"/>
+                <w:noProof w:val="0"/>
+                <w:lang w:eastAsia="nl-NL"/>
+              </w:rPr>
+            </w:pPr>
+            <w:r>
+              <w:rPr>
+                <w:rFonts w:ascii="Calibri" w:eastAsia="Times New Roman" w:hAnsi="Calibri" w:cs="Calibri"/>
+                <w:noProof w:val="0"/>
+                <w:color w:val="000000"/>
+                <w:lang w:eastAsia="nl-NL"/>
+              </w:rPr>
+              <w:t>Interview voorbereiden</w:t>
+            </w:r>
+          </w:p>
+        </w:tc>
+        <w:tc>
+          <w:tcPr>
+            <w:tcW w:w="4319" w:type="dxa"/>
+            <w:tcBorders>
+              <w:top w:val="single" w:sz="4" w:space="0" w:color="B1BBCC"/>
+              <w:left w:val="single" w:sz="4" w:space="0" w:color="B1BBCC"/>
+              <w:bottom w:val="single" w:sz="4" w:space="0" w:color="B1BBCC"/>
+              <w:right w:val="single" w:sz="4" w:space="0" w:color="B1BBCC"/>
+            </w:tcBorders>
+            <w:shd w:val="clear" w:color="auto" w:fill="FFFFFF"/>
+          </w:tcPr>
+          <w:p>
+            <w:pPr>
+              <w:spacing w:after="0" w:line="240" w:lineRule="auto"/>
+              <w:rPr>
+                <w:rFonts w:ascii="Calibri" w:eastAsia="Times New Roman" w:hAnsi="Calibri" w:cs="Calibri"/>
+                <w:noProof w:val="0"/>
+                <w:color w:val="000000"/>
+                <w:highlight w:val="green"/>
+                <w:lang w:eastAsia="nl-NL"/>
+              </w:rPr>
+            </w:pPr>
+            <w:r>
+              <w:rPr>
+                <w:rFonts w:ascii="Calibri" w:eastAsia="Times New Roman" w:hAnsi="Calibri" w:cs="Calibri"/>
+                <w:noProof w:val="0"/>
+                <w:color w:val="000000"/>
+                <w:highlight w:val="green"/>
+                <w:lang w:eastAsia="nl-NL"/>
+              </w:rPr>
+              <w:t>Dimitri</w:t>
             </w:r>
           </w:p>
         </w:tc>
@@ -137,39 +212,113 @@
                 <w:color w:val="000000"/>
                 <w:lang w:eastAsia="nl-NL"/>
               </w:rPr>
-              <w:t>Interview voorbereiden</w:t>
-            </w:r>
-          </w:p>
-        </w:tc>
-        <w:tc>
-          <w:tcPr>
-            <w:tcW w:w="4319" w:type="dxa"/>
-            <w:tcBorders>
-              <w:top w:val="single" w:sz="4" w:space="0" w:color="B1BBCC"/>
-              <w:left w:val="single" w:sz="4" w:space="0" w:color="B1BBCC"/>
-              <w:bottom w:val="single" w:sz="4" w:space="0" w:color="B1BBCC"/>
-              <w:right w:val="single" w:sz="4" w:space="0" w:color="B1BBCC"/>
-            </w:tcBorders>
-            <w:shd w:val="clear" w:color="auto" w:fill="FFFFFF"/>
-          </w:tcPr>
-          <w:p>
-            <w:pPr>
-              <w:spacing w:after="0" w:line="240" w:lineRule="auto"/>
-              <w:rPr>
-                <w:rFonts w:ascii="Calibri" w:eastAsia="Times New Roman" w:hAnsi="Calibri" w:cs="Calibri"/>
-                <w:noProof w:val="0"/>
-                <w:color w:val="000000"/>
-                <w:lang w:eastAsia="nl-NL"/>
-              </w:rPr>
-            </w:pPr>
-            <w:r>
-              <w:rPr>
-                <w:rFonts w:ascii="Calibri" w:eastAsia="Times New Roman" w:hAnsi="Calibri" w:cs="Calibri"/>
-                <w:noProof w:val="0"/>
-                <w:color w:val="000000"/>
-                <w:lang w:eastAsia="nl-NL"/>
-              </w:rPr>
-              <w:t>Dimitri</w:t>
+              <w:t>Interview houden</w:t>
+            </w:r>
+          </w:p>
+        </w:tc>
+        <w:tc>
+          <w:tcPr>
+            <w:tcW w:w="4319" w:type="dxa"/>
+            <w:tcBorders>
+              <w:top w:val="single" w:sz="4" w:space="0" w:color="B1BBCC"/>
+              <w:left w:val="single" w:sz="4" w:space="0" w:color="B1BBCC"/>
+              <w:bottom w:val="single" w:sz="4" w:space="0" w:color="B1BBCC"/>
+              <w:right w:val="single" w:sz="4" w:space="0" w:color="B1BBCC"/>
+            </w:tcBorders>
+            <w:shd w:val="clear" w:color="auto" w:fill="FFFFFF"/>
+          </w:tcPr>
+          <w:p>
+            <w:pPr>
+              <w:spacing w:after="0" w:line="240" w:lineRule="auto"/>
+              <w:rPr>
+                <w:rFonts w:ascii="Calibri" w:eastAsia="Times New Roman" w:hAnsi="Calibri" w:cs="Calibri"/>
+                <w:noProof w:val="0"/>
+                <w:color w:val="000000"/>
+                <w:highlight w:val="green"/>
+                <w:lang w:eastAsia="nl-NL"/>
+              </w:rPr>
+            </w:pPr>
+            <w:r>
+              <w:rPr>
+                <w:rFonts w:ascii="Calibri" w:eastAsia="Times New Roman" w:hAnsi="Calibri" w:cs="Calibri"/>
+                <w:noProof w:val="0"/>
+                <w:color w:val="000000"/>
+                <w:highlight w:val="green"/>
+                <w:lang w:eastAsia="nl-NL"/>
+              </w:rPr>
+              <w:t>Henk, Dimitri</w:t>
+            </w:r>
+          </w:p>
+        </w:tc>
+      </w:tr>
+      <w:tr>
+        <w:trPr>
+          <w:trHeight w:val="356"/>
+        </w:trPr>
+        <w:tc>
+          <w:tcPr>
+            <w:tcW w:w="4319" w:type="dxa"/>
+            <w:tcBorders>
+              <w:top w:val="single" w:sz="4" w:space="0" w:color="B1BBCC"/>
+              <w:left w:val="single" w:sz="4" w:space="0" w:color="B1BBCC"/>
+              <w:bottom w:val="single" w:sz="4" w:space="0" w:color="B1BBCC"/>
+              <w:right w:val="single" w:sz="4" w:space="0" w:color="B1BBCC"/>
+            </w:tcBorders>
+            <w:shd w:val="clear" w:color="auto" w:fill="FFFFFF"/>
+            <w:vAlign w:val="center"/>
+            <w:hideMark/>
+          </w:tcPr>
+          <w:p>
+            <w:pPr>
+              <w:spacing w:after="0" w:line="240" w:lineRule="auto"/>
+              <w:rPr>
+                <w:rFonts w:ascii="Calibri" w:eastAsia="Times New Roman" w:hAnsi="Calibri" w:cs="Calibri"/>
+                <w:noProof w:val="0"/>
+                <w:lang w:eastAsia="nl-NL"/>
+              </w:rPr>
+            </w:pPr>
+            <w:r>
+              <w:rPr>
+                <w:rFonts w:ascii="Calibri" w:eastAsia="Times New Roman" w:hAnsi="Calibri" w:cs="Calibri"/>
+                <w:noProof w:val="0"/>
+                <w:color w:val="000000"/>
+                <w:lang w:eastAsia="nl-NL"/>
+              </w:rPr>
+              <w:t>Planning maken</w:t>
+            </w:r>
+          </w:p>
+        </w:tc>
+        <w:tc>
+          <w:tcPr>
+            <w:tcW w:w="4319" w:type="dxa"/>
+            <w:tcBorders>
+              <w:top w:val="single" w:sz="4" w:space="0" w:color="B1BBCC"/>
+              <w:left w:val="single" w:sz="4" w:space="0" w:color="B1BBCC"/>
+              <w:bottom w:val="single" w:sz="4" w:space="0" w:color="B1BBCC"/>
+              <w:right w:val="single" w:sz="4" w:space="0" w:color="B1BBCC"/>
+            </w:tcBorders>
+            <w:shd w:val="clear" w:color="auto" w:fill="FFFFFF"/>
+          </w:tcPr>
+          <w:p>
+            <w:pPr>
+              <w:spacing w:after="0" w:line="240" w:lineRule="auto"/>
+              <w:rPr>
+                <w:rFonts w:ascii="Calibri" w:eastAsia="Times New Roman" w:hAnsi="Calibri" w:cs="Calibri"/>
+                <w:noProof w:val="0"/>
+                <w:color w:val="000000"/>
+                <w:highlight w:val="green"/>
+                <w:lang w:eastAsia="nl-NL"/>
+              </w:rPr>
+            </w:pPr>
+            <w:r>
+              <w:rPr>
+                <w:rFonts w:ascii="Calibri" w:eastAsia="Times New Roman" w:hAnsi="Calibri" w:cs="Calibri"/>
+                <w:noProof w:val="0"/>
+                <w:color w:val="000000"/>
+                <w:highlight w:val="green"/>
+                <w:lang w:eastAsia="nl-NL"/>
+              </w:rPr>
+              <w:t>Henk</w:t>
             </w:r>
           </w:p>
         </w:tc>
@@ -207,42 +356,113 @@
                 <w:color w:val="000000"/>
                 <w:lang w:eastAsia="nl-NL"/>
               </w:rPr>
-              <w:t>Interview houden</w:t>
-            </w:r>
-          </w:p>
-        </w:tc>
-        <w:tc>
-          <w:tcPr>
-            <w:tcW w:w="4319" w:type="dxa"/>
-            <w:tcBorders>
-              <w:top w:val="single" w:sz="4" w:space="0" w:color="B1BBCC"/>
-              <w:left w:val="single" w:sz="4" w:space="0" w:color="B1BBCC"/>
-              <w:bottom w:val="single" w:sz="4" w:space="0" w:color="B1BBCC"/>
-              <w:right w:val="single" w:sz="4" w:space="0" w:color="B1BBCC"/>
-            </w:tcBorders>
-            <w:shd w:val="clear" w:color="auto" w:fill="FFFFFF"/>
-          </w:tcPr>
-          <w:p>
-            <w:pPr>
-              <w:spacing w:after="0" w:line="240" w:lineRule="auto"/>
-              <w:rPr>
-                <w:rFonts w:ascii="Calibri" w:eastAsia="Times New Roman" w:hAnsi="Calibri" w:cs="Calibri"/>
-                <w:noProof w:val="0"/>
-                <w:color w:val="000000"/>
-                <w:lang w:eastAsia="nl-NL"/>
-              </w:rPr>
-            </w:pPr>
-            <w:r>
-              <w:rPr>
-                <w:rFonts w:ascii="Calibri" w:eastAsia="Times New Roman" w:hAnsi="Calibri" w:cs="Calibri"/>
-                <w:noProof w:val="0"/>
-                <w:color w:val="000000"/>
-                <w:lang w:eastAsia="nl-NL"/>
-              </w:rPr>
-              <w:t>Henk, Dimitri</w:t>
-            </w:r>
-            <w:bookmarkStart w:id="0" w:name="_GoBack"/>
-            <w:bookmarkEnd w:id="0"/>
+              <w:t>Hernieuwde opdracht</w:t>
+            </w:r>
+          </w:p>
+        </w:tc>
+        <w:tc>
+          <w:tcPr>
+            <w:tcW w:w="4319" w:type="dxa"/>
+            <w:tcBorders>
+              <w:top w:val="single" w:sz="4" w:space="0" w:color="B1BBCC"/>
+              <w:left w:val="single" w:sz="4" w:space="0" w:color="B1BBCC"/>
+              <w:bottom w:val="single" w:sz="4" w:space="0" w:color="B1BBCC"/>
+              <w:right w:val="single" w:sz="4" w:space="0" w:color="B1BBCC"/>
+            </w:tcBorders>
+            <w:shd w:val="clear" w:color="auto" w:fill="FFFFFF"/>
+          </w:tcPr>
+          <w:p>
+            <w:pPr>
+              <w:spacing w:after="0" w:line="240" w:lineRule="auto"/>
+              <w:rPr>
+                <w:rFonts w:ascii="Calibri" w:eastAsia="Times New Roman" w:hAnsi="Calibri" w:cs="Calibri"/>
+                <w:noProof w:val="0"/>
+                <w:color w:val="000000"/>
+                <w:highlight w:val="green"/>
+                <w:lang w:eastAsia="nl-NL"/>
+              </w:rPr>
+            </w:pPr>
+            <w:r>
+              <w:rPr>
+                <w:rFonts w:ascii="Calibri" w:eastAsia="Times New Roman" w:hAnsi="Calibri" w:cs="Calibri"/>
+                <w:noProof w:val="0"/>
+                <w:color w:val="000000"/>
+                <w:highlight w:val="green"/>
+                <w:lang w:eastAsia="nl-NL"/>
+              </w:rPr>
+              <w:t>Henk</w:t>
+            </w:r>
+          </w:p>
+        </w:tc>
+      </w:tr>
+      <w:tr>
+        <w:trPr>
+          <w:trHeight w:val="372"/>
+        </w:trPr>
+        <w:tc>
+          <w:tcPr>
+            <w:tcW w:w="4319" w:type="dxa"/>
+            <w:tcBorders>
+              <w:top w:val="single" w:sz="4" w:space="0" w:color="B1BBCC"/>
+              <w:left w:val="single" w:sz="4" w:space="0" w:color="B1BBCC"/>
+              <w:bottom w:val="single" w:sz="4" w:space="0" w:color="B1BBCC"/>
+              <w:right w:val="single" w:sz="4" w:space="0" w:color="B1BBCC"/>
+            </w:tcBorders>
+            <w:shd w:val="clear" w:color="auto" w:fill="FFFFFF"/>
+            <w:vAlign w:val="center"/>
+            <w:hideMark/>
+          </w:tcPr>
+          <w:p>
+            <w:pPr>
+              <w:spacing w:after="0" w:line="240" w:lineRule="auto"/>
+              <w:rPr>
+                <w:rFonts w:ascii="Calibri" w:eastAsia="Times New Roman" w:hAnsi="Calibri" w:cs="Calibri"/>
+                <w:noProof w:val="0"/>
+                <w:lang w:eastAsia="nl-NL"/>
+              </w:rPr>
+            </w:pPr>
+            <w:r>
+              <w:rPr>
+                <w:rFonts w:ascii="Calibri" w:eastAsia="Times New Roman" w:hAnsi="Calibri" w:cs="Calibri"/>
+                <w:noProof w:val="0"/>
+                <w:color w:val="000000"/>
+                <w:lang w:eastAsia="nl-NL"/>
+              </w:rPr>
+              <w:t>Offerte</w:t>
+            </w:r>
+          </w:p>
+        </w:tc>
+        <w:tc>
+          <w:tcPr>
+            <w:tcW w:w="4319" w:type="dxa"/>
+            <w:tcBorders>
+              <w:top w:val="single" w:sz="4" w:space="0" w:color="B1BBCC"/>
+              <w:left w:val="single" w:sz="4" w:space="0" w:color="B1BBCC"/>
+              <w:bottom w:val="single" w:sz="4" w:space="0" w:color="B1BBCC"/>
+              <w:right w:val="single" w:sz="4" w:space="0" w:color="B1BBCC"/>
+            </w:tcBorders>
+            <w:shd w:val="clear" w:color="auto" w:fill="FFFFFF"/>
+          </w:tcPr>
+          <w:p>
+            <w:pPr>
+              <w:spacing w:after="0" w:line="240" w:lineRule="auto"/>
+              <w:rPr>
+                <w:rFonts w:ascii="Calibri" w:eastAsia="Times New Roman" w:hAnsi="Calibri" w:cs="Calibri"/>
+                <w:noProof w:val="0"/>
+                <w:color w:val="000000"/>
+                <w:lang w:eastAsia="nl-NL"/>
+              </w:rPr>
+            </w:pPr>
+            <w:r>
+              <w:rPr>
+                <w:rFonts w:ascii="Calibri" w:eastAsia="Times New Roman" w:hAnsi="Calibri" w:cs="Calibri"/>
+                <w:noProof w:val="0"/>
+                <w:color w:val="000000"/>
+                <w:highlight w:val="green"/>
+                <w:lang w:eastAsia="nl-NL"/>
+              </w:rPr>
+              <w:t>Henk</w:t>
+            </w:r>
           </w:p>
         </w:tc>
       </w:tr>
@@ -279,39 +499,61 @@
                 <w:color w:val="000000"/>
                 <w:lang w:eastAsia="nl-NL"/>
               </w:rPr>
-              <w:t>Planning maken</w:t>
-            </w:r>
-          </w:p>
-        </w:tc>
-        <w:tc>
-          <w:tcPr>
-            <w:tcW w:w="4319" w:type="dxa"/>
-            <w:tcBorders>
-              <w:top w:val="single" w:sz="4" w:space="0" w:color="B1BBCC"/>
-              <w:left w:val="single" w:sz="4" w:space="0" w:color="B1BBCC"/>
-              <w:bottom w:val="single" w:sz="4" w:space="0" w:color="B1BBCC"/>
-              <w:right w:val="single" w:sz="4" w:space="0" w:color="B1BBCC"/>
-            </w:tcBorders>
-            <w:shd w:val="clear" w:color="auto" w:fill="FFFFFF"/>
-          </w:tcPr>
-          <w:p>
-            <w:pPr>
-              <w:spacing w:after="0" w:line="240" w:lineRule="auto"/>
-              <w:rPr>
-                <w:rFonts w:ascii="Calibri" w:eastAsia="Times New Roman" w:hAnsi="Calibri" w:cs="Calibri"/>
-                <w:noProof w:val="0"/>
-                <w:color w:val="000000"/>
-                <w:lang w:eastAsia="nl-NL"/>
-              </w:rPr>
-            </w:pPr>
-            <w:r>
-              <w:rPr>
-                <w:rFonts w:ascii="Calibri" w:eastAsia="Times New Roman" w:hAnsi="Calibri" w:cs="Calibri"/>
-                <w:noProof w:val="0"/>
-                <w:color w:val="000000"/>
-                <w:lang w:eastAsia="nl-NL"/>
-              </w:rPr>
-              <w:t>Henk</w:t>
+              <w:t>Prototypes (</w:t>
+            </w:r>
+            <w:proofErr w:type="spellStart"/>
+            <w:r>
+              <w:rPr>
+                <w:rFonts w:ascii="Calibri" w:eastAsia="Times New Roman" w:hAnsi="Calibri" w:cs="Calibri"/>
+                <w:noProof w:val="0"/>
+                <w:color w:val="000000"/>
+                <w:lang w:eastAsia="nl-NL"/>
+              </w:rPr>
+              <w:t>Wireframes</w:t>
+            </w:r>
+            <w:proofErr w:type="spellEnd"/>
+            <w:r>
+              <w:rPr>
+                <w:rFonts w:ascii="Calibri" w:eastAsia="Times New Roman" w:hAnsi="Calibri" w:cs="Calibri"/>
+                <w:noProof w:val="0"/>
+                <w:color w:val="000000"/>
+                <w:lang w:eastAsia="nl-NL"/>
+              </w:rPr>
+              <w:t>)</w:t>
+            </w:r>
+          </w:p>
+        </w:tc>
+        <w:tc>
+          <w:tcPr>
+            <w:tcW w:w="4319" w:type="dxa"/>
+            <w:tcBorders>
+              <w:top w:val="single" w:sz="4" w:space="0" w:color="B1BBCC"/>
+              <w:left w:val="single" w:sz="4" w:space="0" w:color="B1BBCC"/>
+              <w:bottom w:val="single" w:sz="4" w:space="0" w:color="B1BBCC"/>
+              <w:right w:val="single" w:sz="4" w:space="0" w:color="B1BBCC"/>
+            </w:tcBorders>
+            <w:shd w:val="clear" w:color="auto" w:fill="FFFFFF"/>
+          </w:tcPr>
+          <w:p>
+            <w:pPr>
+              <w:spacing w:after="0" w:line="240" w:lineRule="auto"/>
+              <w:rPr>
+                <w:rFonts w:ascii="Calibri" w:eastAsia="Times New Roman" w:hAnsi="Calibri" w:cs="Calibri"/>
+                <w:noProof w:val="0"/>
+                <w:color w:val="000000"/>
+                <w:highlight w:val="green"/>
+                <w:lang w:eastAsia="nl-NL"/>
+              </w:rPr>
+            </w:pPr>
+            <w:r>
+              <w:rPr>
+                <w:rFonts w:ascii="Calibri" w:eastAsia="Times New Roman" w:hAnsi="Calibri" w:cs="Calibri"/>
+                <w:noProof w:val="0"/>
+                <w:color w:val="000000"/>
+                <w:highlight w:val="green"/>
+                <w:lang w:eastAsia="nl-NL"/>
+              </w:rPr>
+              <w:t>Dimitri</w:t>
             </w:r>
           </w:p>
         </w:tc>
@@ -349,39 +591,119 @@
                 <w:color w:val="000000"/>
                 <w:lang w:eastAsia="nl-NL"/>
               </w:rPr>
-              <w:t>Hernieuwde opdracht</w:t>
-            </w:r>
-          </w:p>
-        </w:tc>
-        <w:tc>
-          <w:tcPr>
-            <w:tcW w:w="4319" w:type="dxa"/>
-            <w:tcBorders>
-              <w:top w:val="single" w:sz="4" w:space="0" w:color="B1BBCC"/>
-              <w:left w:val="single" w:sz="4" w:space="0" w:color="B1BBCC"/>
-              <w:bottom w:val="single" w:sz="4" w:space="0" w:color="B1BBCC"/>
-              <w:right w:val="single" w:sz="4" w:space="0" w:color="B1BBCC"/>
-            </w:tcBorders>
-            <w:shd w:val="clear" w:color="auto" w:fill="FFFFFF"/>
-          </w:tcPr>
-          <w:p>
-            <w:pPr>
-              <w:spacing w:after="0" w:line="240" w:lineRule="auto"/>
-              <w:rPr>
-                <w:rFonts w:ascii="Calibri" w:eastAsia="Times New Roman" w:hAnsi="Calibri" w:cs="Calibri"/>
-                <w:noProof w:val="0"/>
-                <w:color w:val="000000"/>
-                <w:lang w:eastAsia="nl-NL"/>
-              </w:rPr>
-            </w:pPr>
-            <w:r>
-              <w:rPr>
-                <w:rFonts w:ascii="Calibri" w:eastAsia="Times New Roman" w:hAnsi="Calibri" w:cs="Calibri"/>
-                <w:noProof w:val="0"/>
-                <w:color w:val="000000"/>
-                <w:lang w:eastAsia="nl-NL"/>
-              </w:rPr>
-              <w:t>Henk</w:t>
+              <w:t>Plan van Aanpak</w:t>
+            </w:r>
+          </w:p>
+        </w:tc>
+        <w:tc>
+          <w:tcPr>
+            <w:tcW w:w="4319" w:type="dxa"/>
+            <w:tcBorders>
+              <w:top w:val="single" w:sz="4" w:space="0" w:color="B1BBCC"/>
+              <w:left w:val="single" w:sz="4" w:space="0" w:color="B1BBCC"/>
+              <w:bottom w:val="single" w:sz="4" w:space="0" w:color="B1BBCC"/>
+              <w:right w:val="single" w:sz="4" w:space="0" w:color="B1BBCC"/>
+            </w:tcBorders>
+            <w:shd w:val="clear" w:color="auto" w:fill="FFFFFF"/>
+          </w:tcPr>
+          <w:p>
+            <w:pPr>
+              <w:spacing w:after="0" w:line="240" w:lineRule="auto"/>
+              <w:rPr>
+                <w:rFonts w:ascii="Calibri" w:eastAsia="Times New Roman" w:hAnsi="Calibri" w:cs="Calibri"/>
+                <w:noProof w:val="0"/>
+                <w:color w:val="000000"/>
+                <w:lang w:eastAsia="nl-NL"/>
+              </w:rPr>
+            </w:pPr>
+            <w:r>
+              <w:rPr>
+                <w:rFonts w:ascii="Calibri" w:eastAsia="Times New Roman" w:hAnsi="Calibri" w:cs="Calibri"/>
+                <w:noProof w:val="0"/>
+                <w:color w:val="000000"/>
+                <w:lang w:eastAsia="nl-NL"/>
+              </w:rPr>
+              <w:t>Dimit</w:t>
+            </w:r>
+            <w:r>
+              <w:rPr>
+                <w:rFonts w:ascii="Calibri" w:eastAsia="Times New Roman" w:hAnsi="Calibri" w:cs="Calibri"/>
+                <w:noProof w:val="0"/>
+                <w:color w:val="000000"/>
+                <w:highlight w:val="green"/>
+                <w:lang w:eastAsia="nl-NL"/>
+              </w:rPr>
+              <w:t>ri</w:t>
+            </w:r>
+          </w:p>
+        </w:tc>
+      </w:tr>
+      <w:tr>
+        <w:trPr>
+          <w:trHeight w:val="356"/>
+        </w:trPr>
+        <w:tc>
+          <w:tcPr>
+            <w:tcW w:w="4319" w:type="dxa"/>
+            <w:tcBorders>
+              <w:top w:val="single" w:sz="4" w:space="0" w:color="B1BBCC"/>
+              <w:left w:val="single" w:sz="4" w:space="0" w:color="B1BBCC"/>
+              <w:bottom w:val="single" w:sz="4" w:space="0" w:color="B1BBCC"/>
+              <w:right w:val="single" w:sz="4" w:space="0" w:color="B1BBCC"/>
+            </w:tcBorders>
+            <w:shd w:val="clear" w:color="auto" w:fill="FFFFFF"/>
+            <w:vAlign w:val="center"/>
+            <w:hideMark/>
+          </w:tcPr>
+          <w:p>
+            <w:pPr>
+              <w:spacing w:after="0" w:line="240" w:lineRule="auto"/>
+              <w:rPr>
+                <w:rFonts w:ascii="Calibri" w:eastAsia="Times New Roman" w:hAnsi="Calibri" w:cs="Calibri"/>
+                <w:noProof w:val="0"/>
+                <w:lang w:eastAsia="nl-NL"/>
+              </w:rPr>
+            </w:pPr>
+            <w:r>
+              <w:rPr>
+                <w:rFonts w:ascii="Calibri" w:eastAsia="Times New Roman" w:hAnsi="Calibri" w:cs="Calibri"/>
+                <w:noProof w:val="0"/>
+                <w:color w:val="000000"/>
+                <w:lang w:eastAsia="nl-NL"/>
+              </w:rPr>
+              <w:t>Functioneel ontwerp</w:t>
+            </w:r>
+          </w:p>
+        </w:tc>
+        <w:tc>
+          <w:tcPr>
+            <w:tcW w:w="4319" w:type="dxa"/>
+            <w:tcBorders>
+              <w:top w:val="single" w:sz="4" w:space="0" w:color="B1BBCC"/>
+              <w:left w:val="single" w:sz="4" w:space="0" w:color="B1BBCC"/>
+              <w:bottom w:val="single" w:sz="4" w:space="0" w:color="B1BBCC"/>
+              <w:right w:val="single" w:sz="4" w:space="0" w:color="B1BBCC"/>
+            </w:tcBorders>
+            <w:shd w:val="clear" w:color="auto" w:fill="FFFFFF"/>
+          </w:tcPr>
+          <w:p>
+            <w:pPr>
+              <w:spacing w:after="0" w:line="240" w:lineRule="auto"/>
+              <w:rPr>
+                <w:rFonts w:ascii="Calibri" w:eastAsia="Times New Roman" w:hAnsi="Calibri" w:cs="Calibri"/>
+                <w:noProof w:val="0"/>
+                <w:color w:val="000000"/>
+                <w:lang w:eastAsia="nl-NL"/>
+              </w:rPr>
+            </w:pPr>
+            <w:r>
+              <w:rPr>
+                <w:rFonts w:ascii="Calibri" w:eastAsia="Times New Roman" w:hAnsi="Calibri" w:cs="Calibri"/>
+                <w:noProof w:val="0"/>
+                <w:color w:val="000000"/>
+                <w:lang w:eastAsia="nl-NL"/>
+              </w:rPr>
+              <w:t>Dimitri</w:t>
             </w:r>
           </w:p>
         </w:tc>
@@ -419,39 +741,120 @@
                 <w:color w:val="000000"/>
                 <w:lang w:eastAsia="nl-NL"/>
               </w:rPr>
-              <w:t>Offerte</w:t>
-            </w:r>
-          </w:p>
-        </w:tc>
-        <w:tc>
-          <w:tcPr>
-            <w:tcW w:w="4319" w:type="dxa"/>
-            <w:tcBorders>
-              <w:top w:val="single" w:sz="4" w:space="0" w:color="B1BBCC"/>
-              <w:left w:val="single" w:sz="4" w:space="0" w:color="B1BBCC"/>
-              <w:bottom w:val="single" w:sz="4" w:space="0" w:color="B1BBCC"/>
-              <w:right w:val="single" w:sz="4" w:space="0" w:color="B1BBCC"/>
-            </w:tcBorders>
-            <w:shd w:val="clear" w:color="auto" w:fill="FFFFFF"/>
-          </w:tcPr>
-          <w:p>
-            <w:pPr>
-              <w:spacing w:after="0" w:line="240" w:lineRule="auto"/>
-              <w:rPr>
-                <w:rFonts w:ascii="Calibri" w:eastAsia="Times New Roman" w:hAnsi="Calibri" w:cs="Calibri"/>
-                <w:noProof w:val="0"/>
-                <w:color w:val="000000"/>
-                <w:lang w:eastAsia="nl-NL"/>
-              </w:rPr>
-            </w:pPr>
-            <w:r>
-              <w:rPr>
-                <w:rFonts w:ascii="Calibri" w:eastAsia="Times New Roman" w:hAnsi="Calibri" w:cs="Calibri"/>
-                <w:noProof w:val="0"/>
-                <w:color w:val="000000"/>
-                <w:lang w:eastAsia="nl-NL"/>
-              </w:rPr>
-              <w:t>Henk</w:t>
+              <w:t>Use-Case</w:t>
+            </w:r>
+          </w:p>
+        </w:tc>
+        <w:tc>
+          <w:tcPr>
+            <w:tcW w:w="4319" w:type="dxa"/>
+            <w:tcBorders>
+              <w:top w:val="single" w:sz="4" w:space="0" w:color="B1BBCC"/>
+              <w:left w:val="single" w:sz="4" w:space="0" w:color="B1BBCC"/>
+              <w:bottom w:val="single" w:sz="4" w:space="0" w:color="B1BBCC"/>
+              <w:right w:val="single" w:sz="4" w:space="0" w:color="B1BBCC"/>
+            </w:tcBorders>
+            <w:shd w:val="clear" w:color="auto" w:fill="FFFFFF"/>
+          </w:tcPr>
+          <w:p>
+            <w:pPr>
+              <w:spacing w:after="0" w:line="240" w:lineRule="auto"/>
+              <w:jc w:val="both"/>
+              <w:rPr>
+                <w:rFonts w:ascii="Calibri" w:eastAsia="Times New Roman" w:hAnsi="Calibri" w:cs="Calibri"/>
+                <w:noProof w:val="0"/>
+                <w:color w:val="000000"/>
+                <w:lang w:eastAsia="nl-NL"/>
+              </w:rPr>
+            </w:pPr>
+            <w:r>
+              <w:rPr>
+                <w:rFonts w:ascii="Calibri" w:eastAsia="Times New Roman" w:hAnsi="Calibri" w:cs="Calibri"/>
+                <w:noProof w:val="0"/>
+                <w:color w:val="000000"/>
+                <w:lang w:eastAsia="nl-NL"/>
+              </w:rPr>
+              <w:t>He</w:t>
+            </w:r>
+            <w:r>
+              <w:rPr>
+                <w:rFonts w:ascii="Calibri" w:eastAsia="Times New Roman" w:hAnsi="Calibri" w:cs="Calibri"/>
+                <w:noProof w:val="0"/>
+                <w:color w:val="000000"/>
+                <w:highlight w:val="green"/>
+                <w:lang w:eastAsia="nl-NL"/>
+              </w:rPr>
+              <w:t>nk</w:t>
+            </w:r>
+          </w:p>
+        </w:tc>
+      </w:tr>
+      <w:tr>
+        <w:trPr>
+          <w:trHeight w:val="372"/>
+        </w:trPr>
+        <w:tc>
+          <w:tcPr>
+            <w:tcW w:w="4319" w:type="dxa"/>
+            <w:tcBorders>
+              <w:top w:val="single" w:sz="4" w:space="0" w:color="B1BBCC"/>
+              <w:left w:val="single" w:sz="4" w:space="0" w:color="B1BBCC"/>
+              <w:bottom w:val="single" w:sz="4" w:space="0" w:color="B1BBCC"/>
+              <w:right w:val="single" w:sz="4" w:space="0" w:color="B1BBCC"/>
+            </w:tcBorders>
+            <w:shd w:val="clear" w:color="auto" w:fill="FFFFFF"/>
+            <w:vAlign w:val="center"/>
+            <w:hideMark/>
+          </w:tcPr>
+          <w:p>
+            <w:pPr>
+              <w:spacing w:after="0" w:line="240" w:lineRule="auto"/>
+              <w:rPr>
+                <w:rFonts w:ascii="Calibri" w:eastAsia="Times New Roman" w:hAnsi="Calibri" w:cs="Calibri"/>
+                <w:noProof w:val="0"/>
+                <w:lang w:eastAsia="nl-NL"/>
+              </w:rPr>
+            </w:pPr>
+            <w:r>
+              <w:rPr>
+                <w:rFonts w:ascii="Calibri" w:eastAsia="Times New Roman" w:hAnsi="Calibri" w:cs="Calibri"/>
+                <w:noProof w:val="0"/>
+                <w:color w:val="000000"/>
+                <w:lang w:eastAsia="nl-NL"/>
+              </w:rPr>
+              <w:t>Technisch ontwerp</w:t>
+            </w:r>
+          </w:p>
+        </w:tc>
+        <w:tc>
+          <w:tcPr>
+            <w:tcW w:w="4319" w:type="dxa"/>
+            <w:tcBorders>
+              <w:top w:val="single" w:sz="4" w:space="0" w:color="B1BBCC"/>
+              <w:left w:val="single" w:sz="4" w:space="0" w:color="B1BBCC"/>
+              <w:bottom w:val="single" w:sz="4" w:space="0" w:color="B1BBCC"/>
+              <w:right w:val="single" w:sz="4" w:space="0" w:color="B1BBCC"/>
+            </w:tcBorders>
+            <w:shd w:val="clear" w:color="auto" w:fill="FFFFFF"/>
+          </w:tcPr>
+          <w:p>
+            <w:pPr>
+              <w:spacing w:after="0" w:line="240" w:lineRule="auto"/>
+              <w:rPr>
+                <w:rFonts w:ascii="Calibri" w:eastAsia="Times New Roman" w:hAnsi="Calibri" w:cs="Calibri"/>
+                <w:noProof w:val="0"/>
+                <w:color w:val="000000"/>
+                <w:lang w:eastAsia="nl-NL"/>
+              </w:rPr>
+            </w:pPr>
+            <w:r>
+              <w:rPr>
+                <w:rFonts w:ascii="Calibri" w:eastAsia="Times New Roman" w:hAnsi="Calibri" w:cs="Calibri"/>
+                <w:noProof w:val="0"/>
+                <w:color w:val="000000"/>
+                <w:lang w:eastAsia="nl-NL"/>
+              </w:rPr>
+              <w:t>Dimitri</w:t>
             </w:r>
           </w:p>
         </w:tc>
@@ -482,46 +885,48 @@
                 <w:lang w:eastAsia="nl-NL"/>
               </w:rPr>
             </w:pPr>
-            <w:r>
-              <w:rPr>
-                <w:rFonts w:ascii="Calibri" w:eastAsia="Times New Roman" w:hAnsi="Calibri" w:cs="Calibri"/>
-                <w:noProof w:val="0"/>
-                <w:color w:val="000000"/>
-                <w:lang w:eastAsia="nl-NL"/>
-              </w:rPr>
-              <w:t>Prototypes (Wireframes)</w:t>
-            </w:r>
-          </w:p>
-        </w:tc>
-        <w:tc>
-          <w:tcPr>
-            <w:tcW w:w="4319" w:type="dxa"/>
-            <w:tcBorders>
-              <w:top w:val="single" w:sz="4" w:space="0" w:color="B1BBCC"/>
-              <w:left w:val="single" w:sz="4" w:space="0" w:color="B1BBCC"/>
-              <w:bottom w:val="single" w:sz="4" w:space="0" w:color="B1BBCC"/>
-              <w:right w:val="single" w:sz="4" w:space="0" w:color="B1BBCC"/>
-            </w:tcBorders>
-            <w:shd w:val="clear" w:color="auto" w:fill="FFFFFF"/>
-          </w:tcPr>
-          <w:p>
-            <w:pPr>
-              <w:spacing w:after="0" w:line="240" w:lineRule="auto"/>
-              <w:rPr>
-                <w:rFonts w:ascii="Calibri" w:eastAsia="Times New Roman" w:hAnsi="Calibri" w:cs="Calibri"/>
-                <w:noProof w:val="0"/>
-                <w:color w:val="000000"/>
-                <w:lang w:eastAsia="nl-NL"/>
-              </w:rPr>
-            </w:pPr>
-            <w:r>
-              <w:rPr>
-                <w:rFonts w:ascii="Calibri" w:eastAsia="Times New Roman" w:hAnsi="Calibri" w:cs="Calibri"/>
-                <w:noProof w:val="0"/>
-                <w:color w:val="000000"/>
-                <w:lang w:eastAsia="nl-NL"/>
-              </w:rPr>
-              <w:t>Dimitri</w:t>
+            <w:proofErr w:type="spellStart"/>
+            <w:r>
+              <w:rPr>
+                <w:rFonts w:ascii="Calibri" w:eastAsia="Times New Roman" w:hAnsi="Calibri" w:cs="Calibri"/>
+                <w:noProof w:val="0"/>
+                <w:color w:val="000000"/>
+                <w:lang w:eastAsia="nl-NL"/>
+              </w:rPr>
+              <w:t>Modeldictionary</w:t>
+            </w:r>
+            <w:proofErr w:type="spellEnd"/>
+          </w:p>
+        </w:tc>
+        <w:tc>
+          <w:tcPr>
+            <w:tcW w:w="4319" w:type="dxa"/>
+            <w:tcBorders>
+              <w:top w:val="single" w:sz="4" w:space="0" w:color="B1BBCC"/>
+              <w:left w:val="single" w:sz="4" w:space="0" w:color="B1BBCC"/>
+              <w:bottom w:val="single" w:sz="4" w:space="0" w:color="B1BBCC"/>
+              <w:right w:val="single" w:sz="4" w:space="0" w:color="B1BBCC"/>
+            </w:tcBorders>
+            <w:shd w:val="clear" w:color="auto" w:fill="FFFFFF"/>
+          </w:tcPr>
+          <w:p>
+            <w:pPr>
+              <w:spacing w:after="0" w:line="240" w:lineRule="auto"/>
+              <w:rPr>
+                <w:rFonts w:ascii="Calibri" w:eastAsia="Times New Roman" w:hAnsi="Calibri" w:cs="Calibri"/>
+                <w:noProof w:val="0"/>
+                <w:color w:val="000000"/>
+                <w:lang w:eastAsia="nl-NL"/>
+              </w:rPr>
+            </w:pPr>
+            <w:r>
+              <w:rPr>
+                <w:rFonts w:ascii="Calibri" w:eastAsia="Times New Roman" w:hAnsi="Calibri" w:cs="Calibri"/>
+                <w:noProof w:val="0"/>
+                <w:color w:val="000000"/>
+                <w:lang w:eastAsia="nl-NL"/>
+              </w:rPr>
+              <w:t>Henk</w:t>
             </w:r>
           </w:p>
         </w:tc>
@@ -559,7 +964,7 @@
                 <w:color w:val="000000"/>
                 <w:lang w:eastAsia="nl-NL"/>
               </w:rPr>
-              <w:t>Plan van Aanpak</w:t>
+              <w:t>Klassendiagram</w:t>
             </w:r>
           </w:p>
         </w:tc>
@@ -592,6 +997,78 @@
                 <w:lang w:eastAsia="nl-NL"/>
               </w:rPr>
               <w:t>Dimitri</w:t>
+            </w:r>
+          </w:p>
+        </w:tc>
+      </w:tr>
+      <w:tr>
+        <w:trPr>
+          <w:trHeight w:val="372"/>
+        </w:trPr>
+        <w:tc>
+          <w:tcPr>
+            <w:tcW w:w="4319" w:type="dxa"/>
+            <w:tcBorders>
+              <w:top w:val="single" w:sz="4" w:space="0" w:color="B1BBCC"/>
+              <w:left w:val="single" w:sz="4" w:space="0" w:color="B1BBCC"/>
+              <w:bottom w:val="single" w:sz="4" w:space="0" w:color="B1BBCC"/>
+              <w:right w:val="single" w:sz="4" w:space="0" w:color="B1BBCC"/>
+            </w:tcBorders>
+            <w:shd w:val="clear" w:color="auto" w:fill="FFFFFF"/>
+            <w:vAlign w:val="center"/>
+            <w:hideMark/>
+          </w:tcPr>
+          <w:p>
+            <w:pPr>
+              <w:spacing w:after="0" w:line="240" w:lineRule="auto"/>
+              <w:rPr>
+                <w:rFonts w:ascii="Calibri" w:eastAsia="Times New Roman" w:hAnsi="Calibri" w:cs="Calibri"/>
+                <w:noProof w:val="0"/>
+                <w:lang w:eastAsia="nl-NL"/>
+              </w:rPr>
+            </w:pPr>
+            <w:proofErr w:type="spellStart"/>
+            <w:r>
+              <w:rPr>
+                <w:rFonts w:ascii="Calibri" w:eastAsia="Times New Roman" w:hAnsi="Calibri" w:cs="Calibri"/>
+                <w:noProof w:val="0"/>
+                <w:color w:val="000000"/>
+                <w:lang w:eastAsia="nl-NL"/>
+              </w:rPr>
+              <w:t>Datadictionary</w:t>
+            </w:r>
+            <w:proofErr w:type="spellEnd"/>
+          </w:p>
+        </w:tc>
+        <w:tc>
+          <w:tcPr>
+            <w:tcW w:w="4319" w:type="dxa"/>
+            <w:tcBorders>
+              <w:top w:val="single" w:sz="4" w:space="0" w:color="B1BBCC"/>
+              <w:left w:val="single" w:sz="4" w:space="0" w:color="B1BBCC"/>
+              <w:bottom w:val="single" w:sz="4" w:space="0" w:color="B1BBCC"/>
+              <w:right w:val="single" w:sz="4" w:space="0" w:color="B1BBCC"/>
+            </w:tcBorders>
+            <w:shd w:val="clear" w:color="auto" w:fill="FFFFFF"/>
+          </w:tcPr>
+          <w:p>
+            <w:pPr>
+              <w:spacing w:after="0" w:line="240" w:lineRule="auto"/>
+              <w:rPr>
+                <w:rFonts w:ascii="Calibri" w:eastAsia="Times New Roman" w:hAnsi="Calibri" w:cs="Calibri"/>
+                <w:noProof w:val="0"/>
+                <w:color w:val="000000"/>
+                <w:lang w:eastAsia="nl-NL"/>
+              </w:rPr>
+            </w:pPr>
+            <w:r>
+              <w:rPr>
+                <w:rFonts w:ascii="Calibri" w:eastAsia="Times New Roman" w:hAnsi="Calibri" w:cs="Calibri"/>
+                <w:noProof w:val="0"/>
+                <w:color w:val="000000"/>
+                <w:lang w:eastAsia="nl-NL"/>
+              </w:rPr>
+              <w:t>Henk</w:t>
             </w:r>
           </w:p>
         </w:tc>
@@ -629,7 +1106,7 @@
                 <w:color w:val="000000"/>
                 <w:lang w:eastAsia="nl-NL"/>
               </w:rPr>
-              <w:t>Functioneel ontwerp</w:t>
+              <w:t>Sequentiediagram</w:t>
             </w:r>
           </w:p>
         </w:tc>
@@ -699,426 +1176,6 @@
                 <w:color w:val="000000"/>
                 <w:lang w:eastAsia="nl-NL"/>
               </w:rPr>
-              <w:t>Use-Case</w:t>
-            </w:r>
-          </w:p>
-        </w:tc>
-        <w:tc>
-          <w:tcPr>
-            <w:tcW w:w="4319" w:type="dxa"/>
-            <w:tcBorders>
-              <w:top w:val="single" w:sz="4" w:space="0" w:color="B1BBCC"/>
-              <w:left w:val="single" w:sz="4" w:space="0" w:color="B1BBCC"/>
-              <w:bottom w:val="single" w:sz="4" w:space="0" w:color="B1BBCC"/>
-              <w:right w:val="single" w:sz="4" w:space="0" w:color="B1BBCC"/>
-            </w:tcBorders>
-            <w:shd w:val="clear" w:color="auto" w:fill="FFFFFF"/>
-          </w:tcPr>
-          <w:p>
-            <w:pPr>
-              <w:spacing w:after="0" w:line="240" w:lineRule="auto"/>
-              <w:rPr>
-                <w:rFonts w:ascii="Calibri" w:eastAsia="Times New Roman" w:hAnsi="Calibri" w:cs="Calibri"/>
-                <w:noProof w:val="0"/>
-                <w:color w:val="000000"/>
-                <w:lang w:eastAsia="nl-NL"/>
-              </w:rPr>
-            </w:pPr>
-            <w:r>
-              <w:rPr>
-                <w:rFonts w:ascii="Calibri" w:eastAsia="Times New Roman" w:hAnsi="Calibri" w:cs="Calibri"/>
-                <w:noProof w:val="0"/>
-                <w:color w:val="000000"/>
-                <w:lang w:eastAsia="nl-NL"/>
-              </w:rPr>
-              <w:t>Henk</w:t>
-            </w:r>
-          </w:p>
-        </w:tc>
-      </w:tr>
-      <w:tr>
-        <w:trPr>
-          <w:trHeight w:val="372"/>
-        </w:trPr>
-        <w:tc>
-          <w:tcPr>
-            <w:tcW w:w="4319" w:type="dxa"/>
-            <w:tcBorders>
-              <w:top w:val="single" w:sz="4" w:space="0" w:color="B1BBCC"/>
-              <w:left w:val="single" w:sz="4" w:space="0" w:color="B1BBCC"/>
-              <w:bottom w:val="single" w:sz="4" w:space="0" w:color="B1BBCC"/>
-              <w:right w:val="single" w:sz="4" w:space="0" w:color="B1BBCC"/>
-            </w:tcBorders>
-            <w:shd w:val="clear" w:color="auto" w:fill="FFFFFF"/>
-            <w:vAlign w:val="center"/>
-            <w:hideMark/>
-          </w:tcPr>
-          <w:p>
-            <w:pPr>
-              <w:spacing w:after="0" w:line="240" w:lineRule="auto"/>
-              <w:rPr>
-                <w:rFonts w:ascii="Calibri" w:eastAsia="Times New Roman" w:hAnsi="Calibri" w:cs="Calibri"/>
-                <w:noProof w:val="0"/>
-                <w:lang w:eastAsia="nl-NL"/>
-              </w:rPr>
-            </w:pPr>
-            <w:r>
-              <w:rPr>
-                <w:rFonts w:ascii="Calibri" w:eastAsia="Times New Roman" w:hAnsi="Calibri" w:cs="Calibri"/>
-                <w:noProof w:val="0"/>
-                <w:color w:val="000000"/>
-                <w:lang w:eastAsia="nl-NL"/>
-              </w:rPr>
-              <w:t>Technisch ontwerp</w:t>
-            </w:r>
-          </w:p>
-        </w:tc>
-        <w:tc>
-          <w:tcPr>
-            <w:tcW w:w="4319" w:type="dxa"/>
-            <w:tcBorders>
-              <w:top w:val="single" w:sz="4" w:space="0" w:color="B1BBCC"/>
-              <w:left w:val="single" w:sz="4" w:space="0" w:color="B1BBCC"/>
-              <w:bottom w:val="single" w:sz="4" w:space="0" w:color="B1BBCC"/>
-              <w:right w:val="single" w:sz="4" w:space="0" w:color="B1BBCC"/>
-            </w:tcBorders>
-            <w:shd w:val="clear" w:color="auto" w:fill="FFFFFF"/>
-          </w:tcPr>
-          <w:p>
-            <w:pPr>
-              <w:spacing w:after="0" w:line="240" w:lineRule="auto"/>
-              <w:rPr>
-                <w:rFonts w:ascii="Calibri" w:eastAsia="Times New Roman" w:hAnsi="Calibri" w:cs="Calibri"/>
-                <w:noProof w:val="0"/>
-                <w:color w:val="000000"/>
-                <w:lang w:eastAsia="nl-NL"/>
-              </w:rPr>
-            </w:pPr>
-            <w:r>
-              <w:rPr>
-                <w:rFonts w:ascii="Calibri" w:eastAsia="Times New Roman" w:hAnsi="Calibri" w:cs="Calibri"/>
-                <w:noProof w:val="0"/>
-                <w:color w:val="000000"/>
-                <w:lang w:eastAsia="nl-NL"/>
-              </w:rPr>
-              <w:t>Dimitri</w:t>
-            </w:r>
-          </w:p>
-        </w:tc>
-      </w:tr>
-      <w:tr>
-        <w:trPr>
-          <w:trHeight w:val="356"/>
-        </w:trPr>
-        <w:tc>
-          <w:tcPr>
-            <w:tcW w:w="4319" w:type="dxa"/>
-            <w:tcBorders>
-              <w:top w:val="single" w:sz="4" w:space="0" w:color="B1BBCC"/>
-              <w:left w:val="single" w:sz="4" w:space="0" w:color="B1BBCC"/>
-              <w:bottom w:val="single" w:sz="4" w:space="0" w:color="B1BBCC"/>
-              <w:right w:val="single" w:sz="4" w:space="0" w:color="B1BBCC"/>
-            </w:tcBorders>
-            <w:shd w:val="clear" w:color="auto" w:fill="FFFFFF"/>
-            <w:vAlign w:val="center"/>
-            <w:hideMark/>
-          </w:tcPr>
-          <w:p>
-            <w:pPr>
-              <w:spacing w:after="0" w:line="240" w:lineRule="auto"/>
-              <w:rPr>
-                <w:rFonts w:ascii="Calibri" w:eastAsia="Times New Roman" w:hAnsi="Calibri" w:cs="Calibri"/>
-                <w:noProof w:val="0"/>
-                <w:lang w:eastAsia="nl-NL"/>
-              </w:rPr>
-            </w:pPr>
-            <w:r>
-              <w:rPr>
-                <w:rFonts w:ascii="Calibri" w:eastAsia="Times New Roman" w:hAnsi="Calibri" w:cs="Calibri"/>
-                <w:noProof w:val="0"/>
-                <w:color w:val="000000"/>
-                <w:lang w:eastAsia="nl-NL"/>
-              </w:rPr>
-              <w:t>Modeldictionary</w:t>
-            </w:r>
-          </w:p>
-        </w:tc>
-        <w:tc>
-          <w:tcPr>
-            <w:tcW w:w="4319" w:type="dxa"/>
-            <w:tcBorders>
-              <w:top w:val="single" w:sz="4" w:space="0" w:color="B1BBCC"/>
-              <w:left w:val="single" w:sz="4" w:space="0" w:color="B1BBCC"/>
-              <w:bottom w:val="single" w:sz="4" w:space="0" w:color="B1BBCC"/>
-              <w:right w:val="single" w:sz="4" w:space="0" w:color="B1BBCC"/>
-            </w:tcBorders>
-            <w:shd w:val="clear" w:color="auto" w:fill="FFFFFF"/>
-          </w:tcPr>
-          <w:p>
-            <w:pPr>
-              <w:spacing w:after="0" w:line="240" w:lineRule="auto"/>
-              <w:rPr>
-                <w:rFonts w:ascii="Calibri" w:eastAsia="Times New Roman" w:hAnsi="Calibri" w:cs="Calibri"/>
-                <w:noProof w:val="0"/>
-                <w:color w:val="000000"/>
-                <w:lang w:eastAsia="nl-NL"/>
-              </w:rPr>
-            </w:pPr>
-            <w:r>
-              <w:rPr>
-                <w:rFonts w:ascii="Calibri" w:eastAsia="Times New Roman" w:hAnsi="Calibri" w:cs="Calibri"/>
-                <w:noProof w:val="0"/>
-                <w:color w:val="000000"/>
-                <w:lang w:eastAsia="nl-NL"/>
-              </w:rPr>
-              <w:t>Henk</w:t>
-            </w:r>
-          </w:p>
-        </w:tc>
-      </w:tr>
-      <w:tr>
-        <w:trPr>
-          <w:trHeight w:val="372"/>
-        </w:trPr>
-        <w:tc>
-          <w:tcPr>
-            <w:tcW w:w="4319" w:type="dxa"/>
-            <w:tcBorders>
-              <w:top w:val="single" w:sz="4" w:space="0" w:color="B1BBCC"/>
-              <w:left w:val="single" w:sz="4" w:space="0" w:color="B1BBCC"/>
-              <w:bottom w:val="single" w:sz="4" w:space="0" w:color="B1BBCC"/>
-              <w:right w:val="single" w:sz="4" w:space="0" w:color="B1BBCC"/>
-            </w:tcBorders>
-            <w:shd w:val="clear" w:color="auto" w:fill="FFFFFF"/>
-            <w:vAlign w:val="center"/>
-            <w:hideMark/>
-          </w:tcPr>
-          <w:p>
-            <w:pPr>
-              <w:spacing w:after="0" w:line="240" w:lineRule="auto"/>
-              <w:rPr>
-                <w:rFonts w:ascii="Calibri" w:eastAsia="Times New Roman" w:hAnsi="Calibri" w:cs="Calibri"/>
-                <w:noProof w:val="0"/>
-                <w:lang w:eastAsia="nl-NL"/>
-              </w:rPr>
-            </w:pPr>
-            <w:r>
-              <w:rPr>
-                <w:rFonts w:ascii="Calibri" w:eastAsia="Times New Roman" w:hAnsi="Calibri" w:cs="Calibri"/>
-                <w:noProof w:val="0"/>
-                <w:color w:val="000000"/>
-                <w:lang w:eastAsia="nl-NL"/>
-              </w:rPr>
-              <w:t>Klassendiagram</w:t>
-            </w:r>
-          </w:p>
-        </w:tc>
-        <w:tc>
-          <w:tcPr>
-            <w:tcW w:w="4319" w:type="dxa"/>
-            <w:tcBorders>
-              <w:top w:val="single" w:sz="4" w:space="0" w:color="B1BBCC"/>
-              <w:left w:val="single" w:sz="4" w:space="0" w:color="B1BBCC"/>
-              <w:bottom w:val="single" w:sz="4" w:space="0" w:color="B1BBCC"/>
-              <w:right w:val="single" w:sz="4" w:space="0" w:color="B1BBCC"/>
-            </w:tcBorders>
-            <w:shd w:val="clear" w:color="auto" w:fill="FFFFFF"/>
-          </w:tcPr>
-          <w:p>
-            <w:pPr>
-              <w:spacing w:after="0" w:line="240" w:lineRule="auto"/>
-              <w:rPr>
-                <w:rFonts w:ascii="Calibri" w:eastAsia="Times New Roman" w:hAnsi="Calibri" w:cs="Calibri"/>
-                <w:noProof w:val="0"/>
-                <w:color w:val="000000"/>
-                <w:lang w:eastAsia="nl-NL"/>
-              </w:rPr>
-            </w:pPr>
-            <w:r>
-              <w:rPr>
-                <w:rFonts w:ascii="Calibri" w:eastAsia="Times New Roman" w:hAnsi="Calibri" w:cs="Calibri"/>
-                <w:noProof w:val="0"/>
-                <w:color w:val="000000"/>
-                <w:lang w:eastAsia="nl-NL"/>
-              </w:rPr>
-              <w:t>Dimitri</w:t>
-            </w:r>
-          </w:p>
-        </w:tc>
-      </w:tr>
-      <w:tr>
-        <w:trPr>
-          <w:trHeight w:val="372"/>
-        </w:trPr>
-        <w:tc>
-          <w:tcPr>
-            <w:tcW w:w="4319" w:type="dxa"/>
-            <w:tcBorders>
-              <w:top w:val="single" w:sz="4" w:space="0" w:color="B1BBCC"/>
-              <w:left w:val="single" w:sz="4" w:space="0" w:color="B1BBCC"/>
-              <w:bottom w:val="single" w:sz="4" w:space="0" w:color="B1BBCC"/>
-              <w:right w:val="single" w:sz="4" w:space="0" w:color="B1BBCC"/>
-            </w:tcBorders>
-            <w:shd w:val="clear" w:color="auto" w:fill="FFFFFF"/>
-            <w:vAlign w:val="center"/>
-            <w:hideMark/>
-          </w:tcPr>
-          <w:p>
-            <w:pPr>
-              <w:spacing w:after="0" w:line="240" w:lineRule="auto"/>
-              <w:rPr>
-                <w:rFonts w:ascii="Calibri" w:eastAsia="Times New Roman" w:hAnsi="Calibri" w:cs="Calibri"/>
-                <w:noProof w:val="0"/>
-                <w:lang w:eastAsia="nl-NL"/>
-              </w:rPr>
-            </w:pPr>
-            <w:r>
-              <w:rPr>
-                <w:rFonts w:ascii="Calibri" w:eastAsia="Times New Roman" w:hAnsi="Calibri" w:cs="Calibri"/>
-                <w:noProof w:val="0"/>
-                <w:color w:val="000000"/>
-                <w:lang w:eastAsia="nl-NL"/>
-              </w:rPr>
-              <w:t>Datadictionary</w:t>
-            </w:r>
-          </w:p>
-        </w:tc>
-        <w:tc>
-          <w:tcPr>
-            <w:tcW w:w="4319" w:type="dxa"/>
-            <w:tcBorders>
-              <w:top w:val="single" w:sz="4" w:space="0" w:color="B1BBCC"/>
-              <w:left w:val="single" w:sz="4" w:space="0" w:color="B1BBCC"/>
-              <w:bottom w:val="single" w:sz="4" w:space="0" w:color="B1BBCC"/>
-              <w:right w:val="single" w:sz="4" w:space="0" w:color="B1BBCC"/>
-            </w:tcBorders>
-            <w:shd w:val="clear" w:color="auto" w:fill="FFFFFF"/>
-          </w:tcPr>
-          <w:p>
-            <w:pPr>
-              <w:spacing w:after="0" w:line="240" w:lineRule="auto"/>
-              <w:rPr>
-                <w:rFonts w:ascii="Calibri" w:eastAsia="Times New Roman" w:hAnsi="Calibri" w:cs="Calibri"/>
-                <w:noProof w:val="0"/>
-                <w:color w:val="000000"/>
-                <w:lang w:eastAsia="nl-NL"/>
-              </w:rPr>
-            </w:pPr>
-            <w:r>
-              <w:rPr>
-                <w:rFonts w:ascii="Calibri" w:eastAsia="Times New Roman" w:hAnsi="Calibri" w:cs="Calibri"/>
-                <w:noProof w:val="0"/>
-                <w:color w:val="000000"/>
-                <w:lang w:eastAsia="nl-NL"/>
-              </w:rPr>
-              <w:t>Henk</w:t>
-            </w:r>
-          </w:p>
-        </w:tc>
-      </w:tr>
-      <w:tr>
-        <w:trPr>
-          <w:trHeight w:val="356"/>
-        </w:trPr>
-        <w:tc>
-          <w:tcPr>
-            <w:tcW w:w="4319" w:type="dxa"/>
-            <w:tcBorders>
-              <w:top w:val="single" w:sz="4" w:space="0" w:color="B1BBCC"/>
-              <w:left w:val="single" w:sz="4" w:space="0" w:color="B1BBCC"/>
-              <w:bottom w:val="single" w:sz="4" w:space="0" w:color="B1BBCC"/>
-              <w:right w:val="single" w:sz="4" w:space="0" w:color="B1BBCC"/>
-            </w:tcBorders>
-            <w:shd w:val="clear" w:color="auto" w:fill="FFFFFF"/>
-            <w:vAlign w:val="center"/>
-            <w:hideMark/>
-          </w:tcPr>
-          <w:p>
-            <w:pPr>
-              <w:spacing w:after="0" w:line="240" w:lineRule="auto"/>
-              <w:rPr>
-                <w:rFonts w:ascii="Calibri" w:eastAsia="Times New Roman" w:hAnsi="Calibri" w:cs="Calibri"/>
-                <w:noProof w:val="0"/>
-                <w:lang w:eastAsia="nl-NL"/>
-              </w:rPr>
-            </w:pPr>
-            <w:r>
-              <w:rPr>
-                <w:rFonts w:ascii="Calibri" w:eastAsia="Times New Roman" w:hAnsi="Calibri" w:cs="Calibri"/>
-                <w:noProof w:val="0"/>
-                <w:color w:val="000000"/>
-                <w:lang w:eastAsia="nl-NL"/>
-              </w:rPr>
-              <w:t>Sequentiediagram</w:t>
-            </w:r>
-          </w:p>
-        </w:tc>
-        <w:tc>
-          <w:tcPr>
-            <w:tcW w:w="4319" w:type="dxa"/>
-            <w:tcBorders>
-              <w:top w:val="single" w:sz="4" w:space="0" w:color="B1BBCC"/>
-              <w:left w:val="single" w:sz="4" w:space="0" w:color="B1BBCC"/>
-              <w:bottom w:val="single" w:sz="4" w:space="0" w:color="B1BBCC"/>
-              <w:right w:val="single" w:sz="4" w:space="0" w:color="B1BBCC"/>
-            </w:tcBorders>
-            <w:shd w:val="clear" w:color="auto" w:fill="FFFFFF"/>
-          </w:tcPr>
-          <w:p>
-            <w:pPr>
-              <w:spacing w:after="0" w:line="240" w:lineRule="auto"/>
-              <w:rPr>
-                <w:rFonts w:ascii="Calibri" w:eastAsia="Times New Roman" w:hAnsi="Calibri" w:cs="Calibri"/>
-                <w:noProof w:val="0"/>
-                <w:color w:val="000000"/>
-                <w:lang w:eastAsia="nl-NL"/>
-              </w:rPr>
-            </w:pPr>
-            <w:r>
-              <w:rPr>
-                <w:rFonts w:ascii="Calibri" w:eastAsia="Times New Roman" w:hAnsi="Calibri" w:cs="Calibri"/>
-                <w:noProof w:val="0"/>
-                <w:color w:val="000000"/>
-                <w:lang w:eastAsia="nl-NL"/>
-              </w:rPr>
-              <w:t>Dimitri</w:t>
-            </w:r>
-          </w:p>
-        </w:tc>
-      </w:tr>
-      <w:tr>
-        <w:trPr>
-          <w:trHeight w:val="372"/>
-        </w:trPr>
-        <w:tc>
-          <w:tcPr>
-            <w:tcW w:w="4319" w:type="dxa"/>
-            <w:tcBorders>
-              <w:top w:val="single" w:sz="4" w:space="0" w:color="B1BBCC"/>
-              <w:left w:val="single" w:sz="4" w:space="0" w:color="B1BBCC"/>
-              <w:bottom w:val="single" w:sz="4" w:space="0" w:color="B1BBCC"/>
-              <w:right w:val="single" w:sz="4" w:space="0" w:color="B1BBCC"/>
-            </w:tcBorders>
-            <w:shd w:val="clear" w:color="auto" w:fill="FFFFFF"/>
-            <w:vAlign w:val="center"/>
-            <w:hideMark/>
-          </w:tcPr>
-          <w:p>
-            <w:pPr>
-              <w:spacing w:after="0" w:line="240" w:lineRule="auto"/>
-              <w:rPr>
-                <w:rFonts w:ascii="Calibri" w:eastAsia="Times New Roman" w:hAnsi="Calibri" w:cs="Calibri"/>
-                <w:noProof w:val="0"/>
-                <w:lang w:eastAsia="nl-NL"/>
-              </w:rPr>
-            </w:pPr>
-            <w:r>
-              <w:rPr>
-                <w:rFonts w:ascii="Calibri" w:eastAsia="Times New Roman" w:hAnsi="Calibri" w:cs="Calibri"/>
-                <w:noProof w:val="0"/>
-                <w:color w:val="000000"/>
-                <w:lang w:eastAsia="nl-NL"/>
-              </w:rPr>
               <w:t>Taakverdeling</w:t>
             </w:r>
           </w:p>
@@ -1149,6 +1206,7 @@
                 <w:rFonts w:ascii="Calibri" w:eastAsia="Times New Roman" w:hAnsi="Calibri" w:cs="Calibri"/>
                 <w:noProof w:val="0"/>
                 <w:color w:val="000000"/>
+                <w:highlight w:val="green"/>
                 <w:lang w:eastAsia="nl-NL"/>
               </w:rPr>
               <w:t>Henk</w:t>

</xml_diff>